<commit_message>
added table of contents to use case
</commit_message>
<xml_diff>
--- a/storiesAndUseCases/useCases/UseCase1.docx
+++ b/storiesAndUseCases/useCases/UseCase1.docx
@@ -97,9 +97,19 @@
           <w:sz w:val="24"/>
           <w:szCs w:val="24"/>
         </w:rPr>
-        <w:t xml:space="preserve">CS 4900 - Dr. </w:t>
-      </w:r>
-      <w:proofErr w:type="spellStart"/>
+        <w:t>CS 4900 - Dr. Kapenga</w:t>
+      </w:r>
+    </w:p>
+    <w:p>
+      <w:pPr>
+        <w:spacing w:line="480" w:lineRule="auto"/>
+        <w:jc w:val="center"/>
+        <w:rPr>
+          <w:rFonts w:ascii="Times New Roman" w:eastAsia="Times New Roman" w:hAnsi="Times New Roman" w:cs="Times New Roman"/>
+          <w:sz w:val="24"/>
+          <w:szCs w:val="24"/>
+        </w:rPr>
+      </w:pPr>
       <w:r>
         <w:rPr>
           <w:rFonts w:ascii="Times New Roman" w:eastAsia="Times New Roman" w:hAnsi="Times New Roman" w:cs="Times New Roman"/>
@@ -107,9 +117,8 @@
           <w:sz w:val="24"/>
           <w:szCs w:val="24"/>
         </w:rPr>
-        <w:t>Kapenga</w:t>
-      </w:r>
-      <w:proofErr w:type="spellEnd"/>
+        <w:t>By Alex Markules, Jacob Kampf, and Grant Farnsworth</w:t>
+      </w:r>
     </w:p>
     <w:p>
       <w:pPr>
@@ -121,263 +130,567 @@
           <w:szCs w:val="24"/>
         </w:rPr>
       </w:pPr>
-      <w:r>
+    </w:p>
+    <w:p>
+      <w:pPr>
+        <w:spacing w:line="480" w:lineRule="auto"/>
+        <w:jc w:val="center"/>
+        <w:rPr>
+          <w:rFonts w:ascii="Times New Roman" w:eastAsia="Times New Roman" w:hAnsi="Times New Roman" w:cs="Times New Roman"/>
+          <w:sz w:val="24"/>
+          <w:szCs w:val="24"/>
+        </w:rPr>
+      </w:pPr>
+    </w:p>
+    <w:p>
+      <w:pPr>
+        <w:spacing w:line="480" w:lineRule="auto"/>
+        <w:jc w:val="center"/>
+        <w:rPr>
+          <w:rFonts w:ascii="Times New Roman" w:eastAsia="Times New Roman" w:hAnsi="Times New Roman" w:cs="Times New Roman"/>
+          <w:sz w:val="24"/>
+          <w:szCs w:val="24"/>
+        </w:rPr>
+      </w:pPr>
+    </w:p>
+    <w:p>
+      <w:pPr>
+        <w:spacing w:line="480" w:lineRule="auto"/>
+        <w:jc w:val="center"/>
+        <w:rPr>
+          <w:rFonts w:ascii="Times New Roman" w:eastAsia="Times New Roman" w:hAnsi="Times New Roman" w:cs="Times New Roman"/>
+          <w:sz w:val="24"/>
+          <w:szCs w:val="24"/>
+        </w:rPr>
+      </w:pPr>
+    </w:p>
+    <w:p>
+      <w:pPr>
+        <w:spacing w:line="480" w:lineRule="auto"/>
+        <w:jc w:val="center"/>
+        <w:rPr>
+          <w:rFonts w:ascii="Times New Roman" w:eastAsia="Times New Roman" w:hAnsi="Times New Roman" w:cs="Times New Roman"/>
+          <w:sz w:val="24"/>
+          <w:szCs w:val="24"/>
+        </w:rPr>
+      </w:pPr>
+    </w:p>
+    <w:p>
+      <w:pPr>
+        <w:spacing w:line="480" w:lineRule="auto"/>
+        <w:jc w:val="center"/>
+        <w:rPr>
+          <w:rFonts w:ascii="Times New Roman" w:eastAsia="Times New Roman" w:hAnsi="Times New Roman" w:cs="Times New Roman"/>
+          <w:sz w:val="24"/>
+          <w:szCs w:val="24"/>
+        </w:rPr>
+      </w:pPr>
+    </w:p>
+    <w:p>
+      <w:pPr>
+        <w:spacing w:line="480" w:lineRule="auto"/>
+        <w:jc w:val="center"/>
+        <w:rPr>
+          <w:rFonts w:ascii="Times New Roman" w:eastAsia="Times New Roman" w:hAnsi="Times New Roman" w:cs="Times New Roman"/>
+          <w:sz w:val="24"/>
+          <w:szCs w:val="24"/>
+        </w:rPr>
+      </w:pPr>
+    </w:p>
+    <w:p>
+      <w:pPr>
+        <w:spacing w:line="480" w:lineRule="auto"/>
+        <w:jc w:val="center"/>
+        <w:rPr>
+          <w:rFonts w:ascii="Times New Roman" w:eastAsia="Times New Roman" w:hAnsi="Times New Roman" w:cs="Times New Roman"/>
+          <w:sz w:val="24"/>
+          <w:szCs w:val="24"/>
+        </w:rPr>
+      </w:pPr>
+    </w:p>
+    <w:p>
+      <w:pPr>
+        <w:spacing w:line="480" w:lineRule="auto"/>
+        <w:jc w:val="center"/>
+        <w:rPr>
+          <w:rFonts w:ascii="Times New Roman" w:eastAsia="Times New Roman" w:hAnsi="Times New Roman" w:cs="Times New Roman"/>
+          <w:sz w:val="24"/>
+          <w:szCs w:val="24"/>
+        </w:rPr>
+      </w:pPr>
+    </w:p>
+    <w:p>
+      <w:pPr>
+        <w:spacing w:line="480" w:lineRule="auto"/>
+        <w:jc w:val="center"/>
+        <w:rPr>
+          <w:rFonts w:ascii="Times New Roman" w:eastAsia="Times New Roman" w:hAnsi="Times New Roman" w:cs="Times New Roman"/>
+          <w:sz w:val="24"/>
+          <w:szCs w:val="24"/>
+        </w:rPr>
+      </w:pPr>
+    </w:p>
+    <w:p>
+      <w:pPr>
+        <w:spacing w:line="480" w:lineRule="auto"/>
+        <w:rPr>
+          <w:rFonts w:ascii="Times New Roman" w:eastAsia="Times New Roman" w:hAnsi="Times New Roman" w:cs="Times New Roman"/>
+          <w:sz w:val="24"/>
+          <w:szCs w:val="24"/>
+        </w:rPr>
+      </w:pPr>
+    </w:p>
+    <w:p>
+      <w:pPr>
+        <w:spacing w:line="480" w:lineRule="auto"/>
+        <w:rPr>
+          <w:rFonts w:ascii="Times New Roman" w:eastAsia="Times New Roman" w:hAnsi="Times New Roman" w:cs="Times New Roman"/>
+          <w:sz w:val="24"/>
+          <w:szCs w:val="24"/>
+          <w:u w:val="single"/>
+        </w:rPr>
+      </w:pPr>
+    </w:p>
+    <w:p>
+      <w:pPr>
+        <w:spacing w:line="480" w:lineRule="auto"/>
+        <w:jc w:val="center"/>
+        <w:rPr>
+          <w:rFonts w:ascii="Times New Roman" w:eastAsia="Times New Roman" w:hAnsi="Times New Roman" w:cs="Times New Roman"/>
+          <w:sz w:val="40"/>
+          <w:szCs w:val="40"/>
+        </w:rPr>
+      </w:pPr>
+      <w:r>
+        <w:rPr>
+          <w:rFonts w:ascii="Times New Roman" w:eastAsia="Times New Roman" w:hAnsi="Times New Roman" w:cs="Times New Roman"/>
+          <w:sz w:val="40"/>
+          <w:szCs w:val="40"/>
+        </w:rPr>
+        <w:lastRenderedPageBreak/>
+        <w:t>Table of Contents</w:t>
+      </w:r>
+    </w:p>
+    <w:p>
+      <w:pPr>
+        <w:pStyle w:val="ListParagraph"/>
+        <w:numPr>
+          <w:ilvl w:val="0"/>
+          <w:numId w:val="4"/>
+        </w:numPr>
+        <w:spacing w:line="480" w:lineRule="auto"/>
+        <w:rPr>
+          <w:rFonts w:ascii="Times New Roman" w:eastAsia="Times New Roman" w:hAnsi="Times New Roman" w:cs="Times New Roman"/>
+          <w:sz w:val="24"/>
+          <w:szCs w:val="24"/>
+        </w:rPr>
+      </w:pPr>
+      <w:r>
+        <w:rPr>
+          <w:rFonts w:ascii="Times New Roman" w:eastAsia="Times New Roman" w:hAnsi="Times New Roman" w:cs="Times New Roman"/>
+          <w:sz w:val="24"/>
+          <w:szCs w:val="24"/>
+        </w:rPr>
+        <w:t>Introduction</w:t>
+      </w:r>
+    </w:p>
+    <w:p>
+      <w:pPr>
+        <w:pStyle w:val="ListParagraph"/>
+        <w:numPr>
+          <w:ilvl w:val="0"/>
+          <w:numId w:val="4"/>
+        </w:numPr>
+        <w:spacing w:line="480" w:lineRule="auto"/>
+        <w:rPr>
+          <w:rFonts w:ascii="Times New Roman" w:eastAsia="Times New Roman" w:hAnsi="Times New Roman" w:cs="Times New Roman"/>
+          <w:sz w:val="24"/>
+          <w:szCs w:val="24"/>
+        </w:rPr>
+      </w:pPr>
+      <w:r>
+        <w:rPr>
+          <w:rFonts w:ascii="Times New Roman" w:eastAsia="Times New Roman" w:hAnsi="Times New Roman" w:cs="Times New Roman"/>
+          <w:sz w:val="24"/>
+          <w:szCs w:val="24"/>
+        </w:rPr>
+        <w:t>Definitions</w:t>
+      </w:r>
+    </w:p>
+    <w:p>
+      <w:pPr>
+        <w:pStyle w:val="ListParagraph"/>
+        <w:numPr>
+          <w:ilvl w:val="0"/>
+          <w:numId w:val="4"/>
+        </w:numPr>
+        <w:spacing w:line="480" w:lineRule="auto"/>
+        <w:rPr>
+          <w:rFonts w:ascii="Times New Roman" w:eastAsia="Times New Roman" w:hAnsi="Times New Roman" w:cs="Times New Roman"/>
+          <w:sz w:val="24"/>
+          <w:szCs w:val="24"/>
+        </w:rPr>
+      </w:pPr>
+      <w:r>
+        <w:rPr>
+          <w:rFonts w:ascii="Times New Roman" w:eastAsia="Times New Roman" w:hAnsi="Times New Roman" w:cs="Times New Roman"/>
+          <w:sz w:val="24"/>
+          <w:szCs w:val="24"/>
+        </w:rPr>
+        <w:t>Actors</w:t>
+      </w:r>
+    </w:p>
+    <w:p>
+      <w:pPr>
+        <w:pStyle w:val="ListParagraph"/>
+        <w:numPr>
+          <w:ilvl w:val="0"/>
+          <w:numId w:val="4"/>
+        </w:numPr>
+        <w:spacing w:line="480" w:lineRule="auto"/>
+        <w:rPr>
+          <w:rFonts w:ascii="Times New Roman" w:eastAsia="Times New Roman" w:hAnsi="Times New Roman" w:cs="Times New Roman"/>
+          <w:sz w:val="24"/>
+          <w:szCs w:val="24"/>
+        </w:rPr>
+      </w:pPr>
+      <w:r>
+        <w:rPr>
+          <w:rFonts w:ascii="Times New Roman" w:eastAsia="Times New Roman" w:hAnsi="Times New Roman" w:cs="Times New Roman"/>
+          <w:sz w:val="24"/>
+          <w:szCs w:val="24"/>
+        </w:rPr>
+        <w:t>Primary Use Cases</w:t>
+      </w:r>
+    </w:p>
+    <w:p>
+      <w:pPr>
+        <w:spacing w:line="480" w:lineRule="auto"/>
+        <w:rPr>
+          <w:rFonts w:ascii="Times New Roman" w:eastAsia="Times New Roman" w:hAnsi="Times New Roman" w:cs="Times New Roman"/>
+          <w:sz w:val="24"/>
+          <w:szCs w:val="24"/>
+          <w:u w:val="single"/>
+        </w:rPr>
+      </w:pPr>
+    </w:p>
+    <w:p>
+      <w:pPr>
+        <w:spacing w:line="480" w:lineRule="auto"/>
+        <w:rPr>
+          <w:rFonts w:ascii="Times New Roman" w:eastAsia="Times New Roman" w:hAnsi="Times New Roman" w:cs="Times New Roman"/>
+          <w:sz w:val="24"/>
+          <w:szCs w:val="24"/>
+          <w:u w:val="single"/>
+        </w:rPr>
+      </w:pPr>
+    </w:p>
+    <w:p>
+      <w:pPr>
+        <w:spacing w:line="480" w:lineRule="auto"/>
+        <w:rPr>
+          <w:rFonts w:ascii="Times New Roman" w:eastAsia="Times New Roman" w:hAnsi="Times New Roman" w:cs="Times New Roman"/>
+          <w:sz w:val="24"/>
+          <w:szCs w:val="24"/>
+          <w:u w:val="single"/>
+        </w:rPr>
+      </w:pPr>
+    </w:p>
+    <w:p>
+      <w:pPr>
+        <w:spacing w:line="480" w:lineRule="auto"/>
+        <w:rPr>
+          <w:rFonts w:ascii="Times New Roman" w:eastAsia="Times New Roman" w:hAnsi="Times New Roman" w:cs="Times New Roman"/>
+          <w:sz w:val="24"/>
+          <w:szCs w:val="24"/>
+          <w:u w:val="single"/>
+        </w:rPr>
+      </w:pPr>
+    </w:p>
+    <w:p>
+      <w:pPr>
+        <w:spacing w:line="480" w:lineRule="auto"/>
+        <w:rPr>
+          <w:rFonts w:ascii="Times New Roman" w:eastAsia="Times New Roman" w:hAnsi="Times New Roman" w:cs="Times New Roman"/>
+          <w:sz w:val="24"/>
+          <w:szCs w:val="24"/>
+          <w:u w:val="single"/>
+        </w:rPr>
+      </w:pPr>
+    </w:p>
+    <w:p>
+      <w:pPr>
+        <w:spacing w:line="480" w:lineRule="auto"/>
+        <w:rPr>
+          <w:rFonts w:ascii="Times New Roman" w:eastAsia="Times New Roman" w:hAnsi="Times New Roman" w:cs="Times New Roman"/>
+          <w:sz w:val="24"/>
+          <w:szCs w:val="24"/>
+          <w:u w:val="single"/>
+        </w:rPr>
+      </w:pPr>
+    </w:p>
+    <w:p>
+      <w:pPr>
+        <w:spacing w:line="480" w:lineRule="auto"/>
+        <w:rPr>
+          <w:rFonts w:ascii="Times New Roman" w:eastAsia="Times New Roman" w:hAnsi="Times New Roman" w:cs="Times New Roman"/>
+          <w:sz w:val="24"/>
+          <w:szCs w:val="24"/>
+          <w:u w:val="single"/>
+        </w:rPr>
+      </w:pPr>
+    </w:p>
+    <w:p>
+      <w:pPr>
+        <w:spacing w:line="480" w:lineRule="auto"/>
+        <w:rPr>
+          <w:rFonts w:ascii="Times New Roman" w:eastAsia="Times New Roman" w:hAnsi="Times New Roman" w:cs="Times New Roman"/>
+          <w:sz w:val="24"/>
+          <w:szCs w:val="24"/>
+          <w:u w:val="single"/>
+        </w:rPr>
+      </w:pPr>
+    </w:p>
+    <w:p>
+      <w:pPr>
+        <w:spacing w:line="480" w:lineRule="auto"/>
+        <w:rPr>
+          <w:rFonts w:ascii="Times New Roman" w:eastAsia="Times New Roman" w:hAnsi="Times New Roman" w:cs="Times New Roman"/>
+          <w:sz w:val="24"/>
+          <w:szCs w:val="24"/>
+          <w:u w:val="single"/>
+        </w:rPr>
+      </w:pPr>
+    </w:p>
+    <w:p>
+      <w:pPr>
+        <w:spacing w:line="480" w:lineRule="auto"/>
+        <w:rPr>
+          <w:rFonts w:ascii="Times New Roman" w:eastAsia="Times New Roman" w:hAnsi="Times New Roman" w:cs="Times New Roman"/>
+          <w:sz w:val="24"/>
+          <w:szCs w:val="24"/>
+          <w:u w:val="single"/>
+        </w:rPr>
+      </w:pPr>
+    </w:p>
+    <w:p>
+      <w:pPr>
+        <w:spacing w:line="480" w:lineRule="auto"/>
+        <w:rPr>
+          <w:rFonts w:ascii="Times New Roman" w:eastAsia="Times New Roman" w:hAnsi="Times New Roman" w:cs="Times New Roman"/>
+          <w:sz w:val="24"/>
+          <w:szCs w:val="24"/>
+          <w:u w:val="single"/>
+        </w:rPr>
+      </w:pPr>
+    </w:p>
+    <w:p>
+      <w:pPr>
+        <w:spacing w:line="480" w:lineRule="auto"/>
+        <w:rPr>
+          <w:rFonts w:ascii="Times New Roman" w:eastAsia="Times New Roman" w:hAnsi="Times New Roman" w:cs="Times New Roman"/>
+          <w:sz w:val="24"/>
+          <w:szCs w:val="24"/>
+          <w:u w:val="single"/>
+        </w:rPr>
+      </w:pPr>
+    </w:p>
+    <w:p>
+      <w:pPr>
+        <w:spacing w:line="480" w:lineRule="auto"/>
+        <w:rPr>
+          <w:rFonts w:ascii="Times New Roman" w:eastAsia="Times New Roman" w:hAnsi="Times New Roman" w:cs="Times New Roman"/>
+          <w:sz w:val="24"/>
+          <w:szCs w:val="24"/>
+          <w:u w:val="single"/>
+        </w:rPr>
+      </w:pPr>
+    </w:p>
+    <w:p>
+      <w:pPr>
+        <w:spacing w:line="480" w:lineRule="auto"/>
+        <w:rPr>
+          <w:rFonts w:ascii="Times New Roman" w:eastAsia="Times New Roman" w:hAnsi="Times New Roman" w:cs="Times New Roman"/>
+          <w:sz w:val="24"/>
+          <w:szCs w:val="24"/>
+          <w:u w:val="single"/>
+        </w:rPr>
+      </w:pPr>
+    </w:p>
+    <w:p>
+      <w:pPr>
+        <w:spacing w:line="480" w:lineRule="auto"/>
+        <w:rPr>
+          <w:rFonts w:ascii="Times New Roman" w:eastAsia="Times New Roman" w:hAnsi="Times New Roman" w:cs="Times New Roman"/>
+          <w:sz w:val="24"/>
+          <w:szCs w:val="24"/>
+          <w:u w:val="single"/>
+        </w:rPr>
+      </w:pPr>
+    </w:p>
+    <w:p>
+      <w:pPr>
+        <w:spacing w:line="480" w:lineRule="auto"/>
+        <w:rPr>
+          <w:rFonts w:ascii="Times New Roman" w:eastAsia="Times New Roman" w:hAnsi="Times New Roman" w:cs="Times New Roman"/>
+          <w:sz w:val="24"/>
+          <w:szCs w:val="24"/>
+          <w:u w:val="single"/>
+        </w:rPr>
+      </w:pPr>
+    </w:p>
+    <w:p>
+      <w:pPr>
+        <w:spacing w:line="480" w:lineRule="auto"/>
+        <w:rPr>
+          <w:rFonts w:ascii="Times New Roman" w:eastAsia="Times New Roman" w:hAnsi="Times New Roman" w:cs="Times New Roman"/>
+          <w:sz w:val="24"/>
+          <w:szCs w:val="24"/>
+          <w:u w:val="single"/>
+        </w:rPr>
+      </w:pPr>
+    </w:p>
+    <w:p>
+      <w:pPr>
+        <w:spacing w:line="480" w:lineRule="auto"/>
+        <w:rPr>
+          <w:rFonts w:ascii="Times New Roman" w:eastAsia="Times New Roman" w:hAnsi="Times New Roman" w:cs="Times New Roman"/>
+          <w:sz w:val="24"/>
+          <w:szCs w:val="24"/>
+          <w:u w:val="single"/>
+        </w:rPr>
+      </w:pPr>
+    </w:p>
+    <w:p>
+      <w:pPr>
+        <w:spacing w:line="480" w:lineRule="auto"/>
+        <w:rPr>
+          <w:rFonts w:ascii="Times New Roman" w:eastAsia="Times New Roman" w:hAnsi="Times New Roman" w:cs="Times New Roman"/>
+          <w:sz w:val="24"/>
+          <w:szCs w:val="24"/>
+          <w:u w:val="single"/>
+        </w:rPr>
+      </w:pPr>
+    </w:p>
+    <w:p>
+      <w:pPr>
+        <w:spacing w:line="480" w:lineRule="auto"/>
+        <w:rPr>
+          <w:rFonts w:ascii="Times New Roman" w:eastAsia="Times New Roman" w:hAnsi="Times New Roman" w:cs="Times New Roman"/>
+          <w:sz w:val="24"/>
+          <w:szCs w:val="24"/>
+          <w:u w:val="single"/>
+        </w:rPr>
+      </w:pPr>
+    </w:p>
+    <w:p>
+      <w:pPr>
+        <w:spacing w:line="480" w:lineRule="auto"/>
+        <w:rPr>
+          <w:rFonts w:ascii="Times New Roman" w:eastAsia="Times New Roman" w:hAnsi="Times New Roman" w:cs="Times New Roman"/>
+          <w:sz w:val="24"/>
+          <w:szCs w:val="24"/>
+          <w:u w:val="single"/>
+        </w:rPr>
+      </w:pPr>
+    </w:p>
+    <w:p>
+      <w:pPr>
+        <w:spacing w:line="480" w:lineRule="auto"/>
+        <w:rPr>
+          <w:rFonts w:ascii="Times New Roman" w:eastAsia="Times New Roman" w:hAnsi="Times New Roman" w:cs="Times New Roman"/>
+          <w:sz w:val="24"/>
+          <w:szCs w:val="24"/>
+          <w:u w:val="single"/>
+        </w:rPr>
+      </w:pPr>
+    </w:p>
+    <w:p>
+      <w:pPr>
+        <w:pStyle w:val="ListParagraph"/>
+        <w:numPr>
+          <w:ilvl w:val="0"/>
+          <w:numId w:val="5"/>
+        </w:numPr>
+        <w:spacing w:line="480" w:lineRule="auto"/>
+        <w:rPr>
+          <w:rFonts w:ascii="Times New Roman" w:eastAsia="Times New Roman" w:hAnsi="Times New Roman" w:cs="Times New Roman"/>
+          <w:sz w:val="24"/>
+          <w:szCs w:val="24"/>
+          <w:u w:val="single"/>
+        </w:rPr>
+      </w:pPr>
+      <w:r>
+        <w:rPr>
+          <w:rFonts w:ascii="Times New Roman" w:eastAsia="Times New Roman" w:hAnsi="Times New Roman" w:cs="Times New Roman"/>
+          <w:sz w:val="24"/>
+          <w:szCs w:val="24"/>
+          <w:u w:val="single"/>
+        </w:rPr>
+        <w:t>Introduction</w:t>
+      </w:r>
+    </w:p>
+    <w:p>
+      <w:pPr>
+        <w:spacing w:line="480" w:lineRule="auto"/>
         <w:rPr>
           <w:rFonts w:ascii="Times New Roman" w:eastAsia="Times New Roman" w:hAnsi="Times New Roman" w:cs="Times New Roman"/>
           <w:color w:val="222222"/>
           <w:sz w:val="24"/>
           <w:szCs w:val="24"/>
-        </w:rPr>
-        <w:t xml:space="preserve">By Alex </w:t>
-      </w:r>
-      <w:proofErr w:type="spellStart"/>
+          <w:highlight w:val="white"/>
+        </w:rPr>
+      </w:pPr>
+      <w:r>
+        <w:rPr>
+          <w:rFonts w:ascii="Times New Roman" w:eastAsia="Times New Roman" w:hAnsi="Times New Roman" w:cs="Times New Roman"/>
+          <w:sz w:val="24"/>
+          <w:szCs w:val="24"/>
+        </w:rPr>
+        <w:tab/>
+      </w:r>
+      <w:r>
+        <w:rPr>
+          <w:rFonts w:ascii="Times New Roman" w:eastAsia="Times New Roman" w:hAnsi="Times New Roman" w:cs="Times New Roman"/>
+          <w:sz w:val="24"/>
+          <w:szCs w:val="24"/>
+        </w:rPr>
+        <w:t xml:space="preserve">This document outlines all possible use cases for the WMU Cohort scheduler program. A use case </w:t>
+      </w:r>
       <w:r>
         <w:rPr>
           <w:rFonts w:ascii="Times New Roman" w:eastAsia="Times New Roman" w:hAnsi="Times New Roman" w:cs="Times New Roman"/>
           <w:color w:val="222222"/>
           <w:sz w:val="24"/>
           <w:szCs w:val="24"/>
-        </w:rPr>
-        <w:t>Markules</w:t>
-      </w:r>
-      <w:proofErr w:type="spellEnd"/>
-      <w:r>
+          <w:highlight w:val="white"/>
+        </w:rPr>
+        <w:t xml:space="preserve">can be thought of as a collection of possible scenarios related to a particular goal. </w:t>
+      </w:r>
+    </w:p>
+    <w:p>
+      <w:pPr>
+        <w:pStyle w:val="ListParagraph"/>
+        <w:numPr>
+          <w:ilvl w:val="0"/>
+          <w:numId w:val="5"/>
+        </w:numPr>
+        <w:spacing w:line="480" w:lineRule="auto"/>
         <w:rPr>
           <w:rFonts w:ascii="Times New Roman" w:eastAsia="Times New Roman" w:hAnsi="Times New Roman" w:cs="Times New Roman"/>
           <w:color w:val="222222"/>
           <w:sz w:val="24"/>
           <w:szCs w:val="24"/>
-        </w:rPr>
-        <w:t xml:space="preserve">, Jacob </w:t>
-      </w:r>
-      <w:proofErr w:type="spellStart"/>
+          <w:u w:val="single"/>
+        </w:rPr>
+      </w:pPr>
       <w:r>
         <w:rPr>
           <w:rFonts w:ascii="Times New Roman" w:eastAsia="Times New Roman" w:hAnsi="Times New Roman" w:cs="Times New Roman"/>
           <w:color w:val="222222"/>
           <w:sz w:val="24"/>
           <w:szCs w:val="24"/>
-        </w:rPr>
-        <w:t>Kampf</w:t>
-      </w:r>
-      <w:proofErr w:type="spellEnd"/>
-      <w:r>
-        <w:rPr>
-          <w:rFonts w:ascii="Times New Roman" w:eastAsia="Times New Roman" w:hAnsi="Times New Roman" w:cs="Times New Roman"/>
-          <w:color w:val="222222"/>
-          <w:sz w:val="24"/>
-          <w:szCs w:val="24"/>
-        </w:rPr>
-        <w:t>, and Grant Farnsworth</w:t>
-      </w:r>
-    </w:p>
-    <w:p>
-      <w:pPr>
-        <w:spacing w:line="480" w:lineRule="auto"/>
-        <w:jc w:val="center"/>
-        <w:rPr>
-          <w:rFonts w:ascii="Times New Roman" w:eastAsia="Times New Roman" w:hAnsi="Times New Roman" w:cs="Times New Roman"/>
-          <w:sz w:val="24"/>
-          <w:szCs w:val="24"/>
-        </w:rPr>
-      </w:pPr>
-    </w:p>
-    <w:p>
-      <w:pPr>
-        <w:spacing w:line="480" w:lineRule="auto"/>
-        <w:jc w:val="center"/>
-        <w:rPr>
-          <w:rFonts w:ascii="Times New Roman" w:eastAsia="Times New Roman" w:hAnsi="Times New Roman" w:cs="Times New Roman"/>
-          <w:sz w:val="24"/>
-          <w:szCs w:val="24"/>
-        </w:rPr>
-      </w:pPr>
-    </w:p>
-    <w:p>
-      <w:pPr>
-        <w:spacing w:line="480" w:lineRule="auto"/>
-        <w:jc w:val="center"/>
-        <w:rPr>
-          <w:rFonts w:ascii="Times New Roman" w:eastAsia="Times New Roman" w:hAnsi="Times New Roman" w:cs="Times New Roman"/>
-          <w:sz w:val="24"/>
-          <w:szCs w:val="24"/>
-        </w:rPr>
-      </w:pPr>
-    </w:p>
-    <w:p>
-      <w:pPr>
-        <w:spacing w:line="480" w:lineRule="auto"/>
-        <w:jc w:val="center"/>
-        <w:rPr>
-          <w:rFonts w:ascii="Times New Roman" w:eastAsia="Times New Roman" w:hAnsi="Times New Roman" w:cs="Times New Roman"/>
-          <w:sz w:val="24"/>
-          <w:szCs w:val="24"/>
-        </w:rPr>
-      </w:pPr>
-    </w:p>
-    <w:p>
-      <w:pPr>
-        <w:spacing w:line="480" w:lineRule="auto"/>
-        <w:jc w:val="center"/>
-        <w:rPr>
-          <w:rFonts w:ascii="Times New Roman" w:eastAsia="Times New Roman" w:hAnsi="Times New Roman" w:cs="Times New Roman"/>
-          <w:sz w:val="24"/>
-          <w:szCs w:val="24"/>
-        </w:rPr>
-      </w:pPr>
-    </w:p>
-    <w:p>
-      <w:pPr>
-        <w:spacing w:line="480" w:lineRule="auto"/>
-        <w:jc w:val="center"/>
-        <w:rPr>
-          <w:rFonts w:ascii="Times New Roman" w:eastAsia="Times New Roman" w:hAnsi="Times New Roman" w:cs="Times New Roman"/>
-          <w:sz w:val="24"/>
-          <w:szCs w:val="24"/>
-        </w:rPr>
-      </w:pPr>
-    </w:p>
-    <w:p>
-      <w:pPr>
-        <w:spacing w:line="480" w:lineRule="auto"/>
-        <w:jc w:val="center"/>
-        <w:rPr>
-          <w:rFonts w:ascii="Times New Roman" w:eastAsia="Times New Roman" w:hAnsi="Times New Roman" w:cs="Times New Roman"/>
-          <w:sz w:val="24"/>
-          <w:szCs w:val="24"/>
-        </w:rPr>
-      </w:pPr>
-    </w:p>
-    <w:p>
-      <w:pPr>
-        <w:spacing w:line="480" w:lineRule="auto"/>
-        <w:jc w:val="center"/>
-        <w:rPr>
-          <w:rFonts w:ascii="Times New Roman" w:eastAsia="Times New Roman" w:hAnsi="Times New Roman" w:cs="Times New Roman"/>
-          <w:sz w:val="24"/>
-          <w:szCs w:val="24"/>
-        </w:rPr>
-      </w:pPr>
-    </w:p>
-    <w:p>
-      <w:pPr>
-        <w:spacing w:line="480" w:lineRule="auto"/>
-        <w:jc w:val="center"/>
-        <w:rPr>
-          <w:rFonts w:ascii="Times New Roman" w:eastAsia="Times New Roman" w:hAnsi="Times New Roman" w:cs="Times New Roman"/>
-          <w:sz w:val="24"/>
-          <w:szCs w:val="24"/>
-        </w:rPr>
-      </w:pPr>
-    </w:p>
-    <w:p>
-      <w:pPr>
-        <w:spacing w:line="480" w:lineRule="auto"/>
-        <w:jc w:val="center"/>
-        <w:rPr>
-          <w:rFonts w:ascii="Times New Roman" w:eastAsia="Times New Roman" w:hAnsi="Times New Roman" w:cs="Times New Roman"/>
-          <w:sz w:val="24"/>
-          <w:szCs w:val="24"/>
-        </w:rPr>
-      </w:pPr>
-    </w:p>
-    <w:p>
-      <w:pPr>
-        <w:spacing w:line="480" w:lineRule="auto"/>
-        <w:rPr>
-          <w:rFonts w:ascii="Times New Roman" w:eastAsia="Times New Roman" w:hAnsi="Times New Roman" w:cs="Times New Roman"/>
-          <w:sz w:val="24"/>
-          <w:szCs w:val="24"/>
-        </w:rPr>
-      </w:pPr>
-    </w:p>
-    <w:p>
-      <w:pPr>
-        <w:spacing w:line="480" w:lineRule="auto"/>
-        <w:rPr>
-          <w:rFonts w:ascii="Times New Roman" w:eastAsia="Times New Roman" w:hAnsi="Times New Roman" w:cs="Times New Roman"/>
-          <w:sz w:val="24"/>
-          <w:szCs w:val="24"/>
           <w:u w:val="single"/>
-        </w:rPr>
-      </w:pPr>
-    </w:p>
-    <w:p>
-      <w:pPr>
-        <w:spacing w:line="480" w:lineRule="auto"/>
-        <w:rPr>
-          <w:rFonts w:ascii="Times New Roman" w:eastAsia="Times New Roman" w:hAnsi="Times New Roman" w:cs="Times New Roman"/>
-          <w:sz w:val="24"/>
-          <w:szCs w:val="24"/>
-          <w:u w:val="single"/>
-        </w:rPr>
-      </w:pPr>
-      <w:r>
-        <w:rPr>
-          <w:rFonts w:ascii="Times New Roman" w:eastAsia="Times New Roman" w:hAnsi="Times New Roman" w:cs="Times New Roman"/>
-          <w:sz w:val="24"/>
-          <w:szCs w:val="24"/>
-          <w:u w:val="single"/>
-        </w:rPr>
-        <w:lastRenderedPageBreak/>
-        <w:t>Introduction</w:t>
-      </w:r>
-    </w:p>
-    <w:p>
-      <w:pPr>
-        <w:spacing w:line="480" w:lineRule="auto"/>
-        <w:rPr>
-          <w:rFonts w:ascii="Times New Roman" w:eastAsia="Times New Roman" w:hAnsi="Times New Roman" w:cs="Times New Roman"/>
-          <w:color w:val="222222"/>
-          <w:sz w:val="24"/>
-          <w:szCs w:val="24"/>
-          <w:highlight w:val="white"/>
-        </w:rPr>
-      </w:pPr>
-      <w:r>
-        <w:rPr>
-          <w:rFonts w:ascii="Times New Roman" w:eastAsia="Times New Roman" w:hAnsi="Times New Roman" w:cs="Times New Roman"/>
-          <w:sz w:val="24"/>
-          <w:szCs w:val="24"/>
-        </w:rPr>
-        <w:tab/>
-      </w:r>
-      <w:r>
-        <w:rPr>
-          <w:rFonts w:ascii="Times New Roman" w:eastAsia="Times New Roman" w:hAnsi="Times New Roman" w:cs="Times New Roman"/>
-          <w:sz w:val="24"/>
-          <w:szCs w:val="24"/>
-        </w:rPr>
-        <w:t xml:space="preserve">This document outlines all possible use cases for the WMU Cohort scheduler program. A use case </w:t>
-      </w:r>
-      <w:r>
-        <w:rPr>
-          <w:rFonts w:ascii="Times New Roman" w:eastAsia="Times New Roman" w:hAnsi="Times New Roman" w:cs="Times New Roman"/>
-          <w:color w:val="222222"/>
-          <w:sz w:val="24"/>
-          <w:szCs w:val="24"/>
-          <w:highlight w:val="white"/>
-        </w:rPr>
-        <w:t xml:space="preserve">can be thought of as a collection of possible scenarios related to a particular goal. </w:t>
-      </w:r>
-    </w:p>
-    <w:p>
-      <w:pPr>
-        <w:spacing w:line="480" w:lineRule="auto"/>
-        <w:ind w:left="720"/>
-        <w:rPr>
-          <w:rFonts w:ascii="Times New Roman" w:eastAsia="Times New Roman" w:hAnsi="Times New Roman" w:cs="Times New Roman"/>
-          <w:color w:val="222222"/>
-          <w:sz w:val="24"/>
-          <w:szCs w:val="24"/>
-        </w:rPr>
-      </w:pPr>
-      <w:r>
-        <w:rPr>
-          <w:rFonts w:ascii="Times New Roman" w:eastAsia="Times New Roman" w:hAnsi="Times New Roman" w:cs="Times New Roman"/>
-          <w:color w:val="222222"/>
-          <w:sz w:val="24"/>
-          <w:szCs w:val="24"/>
         </w:rPr>
         <w:t>Definitions</w:t>
       </w:r>
@@ -613,6 +926,7 @@
           <w:szCs w:val="24"/>
           <w:highlight w:val="white"/>
         </w:rPr>
+        <w:lastRenderedPageBreak/>
         <w:t xml:space="preserve">Edge Use Case - </w:t>
       </w:r>
       <w:r>
@@ -689,13 +1003,18 @@
     </w:p>
     <w:p>
       <w:pPr>
-        <w:spacing w:line="480" w:lineRule="auto"/>
-        <w:ind w:firstLine="720"/>
+        <w:pStyle w:val="ListParagraph"/>
+        <w:numPr>
+          <w:ilvl w:val="0"/>
+          <w:numId w:val="5"/>
+        </w:numPr>
+        <w:spacing w:line="480" w:lineRule="auto"/>
         <w:rPr>
           <w:rFonts w:ascii="Times New Roman" w:eastAsia="Times New Roman" w:hAnsi="Times New Roman" w:cs="Times New Roman"/>
           <w:sz w:val="24"/>
           <w:szCs w:val="24"/>
           <w:highlight w:val="white"/>
+          <w:u w:val="single"/>
         </w:rPr>
       </w:pPr>
       <w:r>
@@ -704,8 +1023,8 @@
           <w:sz w:val="24"/>
           <w:szCs w:val="24"/>
           <w:highlight w:val="white"/>
-        </w:rPr>
-        <w:lastRenderedPageBreak/>
+          <w:u w:val="single"/>
+        </w:rPr>
         <w:t>Actors</w:t>
       </w:r>
     </w:p>
@@ -770,6 +1089,11 @@
     </w:p>
     <w:p>
       <w:pPr>
+        <w:pStyle w:val="ListParagraph"/>
+        <w:numPr>
+          <w:ilvl w:val="0"/>
+          <w:numId w:val="5"/>
+        </w:numPr>
         <w:spacing w:line="480" w:lineRule="auto"/>
         <w:rPr>
           <w:rFonts w:ascii="Times New Roman" w:eastAsia="Times New Roman" w:hAnsi="Times New Roman" w:cs="Times New Roman"/>
@@ -778,14 +1102,26 @@
           <w:highlight w:val="white"/>
         </w:rPr>
       </w:pPr>
+      <w:bookmarkStart w:id="1" w:name="_GoBack"/>
+      <w:bookmarkEnd w:id="1"/>
       <w:r>
         <w:rPr>
           <w:rFonts w:ascii="Times New Roman" w:eastAsia="Times New Roman" w:hAnsi="Times New Roman" w:cs="Times New Roman"/>
           <w:sz w:val="24"/>
           <w:szCs w:val="24"/>
           <w:highlight w:val="white"/>
-        </w:rPr>
-        <w:t xml:space="preserve">Primary Use Cases: </w:t>
+          <w:u w:val="single"/>
+        </w:rPr>
+        <w:t>Primary Use Cases</w:t>
+      </w:r>
+      <w:r>
+        <w:rPr>
+          <w:rFonts w:ascii="Times New Roman" w:eastAsia="Times New Roman" w:hAnsi="Times New Roman" w:cs="Times New Roman"/>
+          <w:sz w:val="24"/>
+          <w:szCs w:val="24"/>
+          <w:highlight w:val="white"/>
+        </w:rPr>
+        <w:t xml:space="preserve">: </w:t>
       </w:r>
       <w:r>
         <w:rPr>
@@ -1498,6 +1834,7 @@
                 <w:szCs w:val="24"/>
                 <w:highlight w:val="white"/>
               </w:rPr>
+              <w:lastRenderedPageBreak/>
               <w:t>Basic Flow</w:t>
             </w:r>
             <w:r>
@@ -1549,30 +1886,7 @@
                 <w:szCs w:val="24"/>
                 <w:highlight w:val="white"/>
               </w:rPr>
-              <w:t xml:space="preserve">The advisor logs in to their account, uploads the .csv files containing the cohorts, their required classes, and a list of the classes available for that semester. The scheduling algorithm then creates a list of possible schedules for the advisor to choose. The advisor selects the </w:t>
-            </w:r>
-            <w:proofErr w:type="spellStart"/>
-            <w:r>
-              <w:rPr>
-                <w:rFonts w:ascii="Trebuchet MS" w:eastAsia="Trebuchet MS" w:hAnsi="Trebuchet MS" w:cs="Trebuchet MS"/>
-                <w:color w:val="515151"/>
-                <w:sz w:val="24"/>
-                <w:szCs w:val="24"/>
-                <w:highlight w:val="white"/>
-              </w:rPr>
-              <w:lastRenderedPageBreak/>
-              <w:t>deschedules</w:t>
-            </w:r>
-            <w:proofErr w:type="spellEnd"/>
-            <w:r>
-              <w:rPr>
-                <w:rFonts w:ascii="Trebuchet MS" w:eastAsia="Trebuchet MS" w:hAnsi="Trebuchet MS" w:cs="Trebuchet MS"/>
-                <w:color w:val="515151"/>
-                <w:sz w:val="24"/>
-                <w:szCs w:val="24"/>
-                <w:highlight w:val="white"/>
-              </w:rPr>
-              <w:t xml:space="preserve"> for their cohorts that meet them most requirements, and the program emails the results to them, and the other advisors. </w:t>
+              <w:t xml:space="preserve">The advisor logs in to their account, uploads the .csv files containing the cohorts, their required classes, and a list of the classes available for that semester. The scheduling algorithm then creates a list of possible schedules for the advisor to choose. The advisor selects the deschedules for their cohorts that meet them most requirements, and the program emails the results to them, and the other advisors. </w:t>
             </w:r>
           </w:p>
         </w:tc>
@@ -1618,7 +1932,6 @@
                 <w:szCs w:val="24"/>
                 <w:highlight w:val="white"/>
               </w:rPr>
-              <w:lastRenderedPageBreak/>
               <w:t>Alternate Flows</w:t>
             </w:r>
           </w:p>
@@ -1909,8 +2222,6 @@
           <w:highlight w:val="white"/>
         </w:rPr>
       </w:pPr>
-      <w:bookmarkStart w:id="1" w:name="_GoBack"/>
-      <w:bookmarkEnd w:id="1"/>
     </w:p>
     <w:p>
       <w:pPr>
@@ -1990,6 +2301,95 @@
 <file path=word/numbering.xml><?xml version="1.0" encoding="utf-8"?>
 <w:numbering xmlns:wpc="http://schemas.microsoft.com/office/word/2010/wordprocessingCanvas" xmlns:cx="http://schemas.microsoft.com/office/drawing/2014/chartex" xmlns:cx1="http://schemas.microsoft.com/office/drawing/2015/9/8/chartex" xmlns:cx2="http://schemas.microsoft.com/office/drawing/2015/10/21/chartex" xmlns:cx3="http://schemas.microsoft.com/office/drawing/2016/5/9/chartex" xmlns:cx4="http://schemas.microsoft.com/office/drawing/2016/5/10/chartex" xmlns:cx5="http://schemas.microsoft.com/office/drawing/2016/5/11/chartex" xmlns:cx6="http://schemas.microsoft.com/office/drawing/2016/5/12/chartex" xmlns:cx7="http://schemas.microsoft.com/office/drawing/2016/5/13/chartex" xmlns:cx8="http://schemas.microsoft.com/office/drawing/2016/5/14/chartex" xmlns:mc="http://schemas.openxmlformats.org/markup-compatibility/2006" xmlns:aink="http://schemas.microsoft.com/office/drawing/2016/ink" xmlns:am3d="http://schemas.microsoft.com/office/drawing/2017/model3d" xmlns:o="urn:schemas-microsoft-com:office:office" xmlns:r="http://schemas.openxmlformats.org/officeDocument/2006/relationships" xmlns:m="http://schemas.openxmlformats.org/officeDocument/2006/math" xmlns:v="urn:schemas-microsoft-com:vml" xmlns:wp14="http://schemas.microsoft.com/office/word/2010/wordprocessingDrawing" xmlns:wp="http://schemas.openxmlformats.org/drawingml/2006/wordprocessingDrawing" xmlns:w10="urn:schemas-microsoft-com:office:word" xmlns:w="http://schemas.openxmlformats.org/wordprocessingml/2006/main" xmlns:w14="http://schemas.microsoft.com/office/word/2010/wordml" xmlns:w15="http://schemas.microsoft.com/office/word/2012/wordml" xmlns:w16cid="http://schemas.microsoft.com/office/word/2016/wordml/cid" xmlns:w16se="http://schemas.microsoft.com/office/word/2015/wordml/symex" xmlns:wpg="http://schemas.microsoft.com/office/word/2010/wordprocessingGroup" xmlns:wpi="http://schemas.microsoft.com/office/word/2010/wordprocessingInk" xmlns:wne="http://schemas.microsoft.com/office/word/2006/wordml" xmlns:wps="http://schemas.microsoft.com/office/word/2010/wordprocessingShape" mc:Ignorable="w14 w15 w16se w16cid wp14">
   <w:abstractNum w:abstractNumId="0" w15:restartNumberingAfterBreak="0">
+    <w:nsid w:val="29351766"/>
+    <w:multiLevelType w:val="hybridMultilevel"/>
+    <w:tmpl w:val="171CECFE"/>
+    <w:lvl w:ilvl="0" w:tplc="35A6B3AA">
+      <w:start w:val="1"/>
+      <w:numFmt w:val="decimal"/>
+      <w:lvlText w:val="%1.)"/>
+      <w:lvlJc w:val="left"/>
+      <w:pPr>
+        <w:ind w:left="720" w:hanging="360"/>
+      </w:pPr>
+      <w:rPr>
+        <w:rFonts w:hint="default"/>
+      </w:rPr>
+    </w:lvl>
+    <w:lvl w:ilvl="1" w:tplc="04090019" w:tentative="1">
+      <w:start w:val="1"/>
+      <w:numFmt w:val="lowerLetter"/>
+      <w:lvlText w:val="%2."/>
+      <w:lvlJc w:val="left"/>
+      <w:pPr>
+        <w:ind w:left="1440" w:hanging="360"/>
+      </w:pPr>
+    </w:lvl>
+    <w:lvl w:ilvl="2" w:tplc="0409001B" w:tentative="1">
+      <w:start w:val="1"/>
+      <w:numFmt w:val="lowerRoman"/>
+      <w:lvlText w:val="%3."/>
+      <w:lvlJc w:val="right"/>
+      <w:pPr>
+        <w:ind w:left="2160" w:hanging="180"/>
+      </w:pPr>
+    </w:lvl>
+    <w:lvl w:ilvl="3" w:tplc="0409000F" w:tentative="1">
+      <w:start w:val="1"/>
+      <w:numFmt w:val="decimal"/>
+      <w:lvlText w:val="%4."/>
+      <w:lvlJc w:val="left"/>
+      <w:pPr>
+        <w:ind w:left="2880" w:hanging="360"/>
+      </w:pPr>
+    </w:lvl>
+    <w:lvl w:ilvl="4" w:tplc="04090019" w:tentative="1">
+      <w:start w:val="1"/>
+      <w:numFmt w:val="lowerLetter"/>
+      <w:lvlText w:val="%5."/>
+      <w:lvlJc w:val="left"/>
+      <w:pPr>
+        <w:ind w:left="3600" w:hanging="360"/>
+      </w:pPr>
+    </w:lvl>
+    <w:lvl w:ilvl="5" w:tplc="0409001B" w:tentative="1">
+      <w:start w:val="1"/>
+      <w:numFmt w:val="lowerRoman"/>
+      <w:lvlText w:val="%6."/>
+      <w:lvlJc w:val="right"/>
+      <w:pPr>
+        <w:ind w:left="4320" w:hanging="180"/>
+      </w:pPr>
+    </w:lvl>
+    <w:lvl w:ilvl="6" w:tplc="0409000F" w:tentative="1">
+      <w:start w:val="1"/>
+      <w:numFmt w:val="decimal"/>
+      <w:lvlText w:val="%7."/>
+      <w:lvlJc w:val="left"/>
+      <w:pPr>
+        <w:ind w:left="5040" w:hanging="360"/>
+      </w:pPr>
+    </w:lvl>
+    <w:lvl w:ilvl="7" w:tplc="04090019" w:tentative="1">
+      <w:start w:val="1"/>
+      <w:numFmt w:val="lowerLetter"/>
+      <w:lvlText w:val="%8."/>
+      <w:lvlJc w:val="left"/>
+      <w:pPr>
+        <w:ind w:left="5760" w:hanging="360"/>
+      </w:pPr>
+    </w:lvl>
+    <w:lvl w:ilvl="8" w:tplc="0409001B" w:tentative="1">
+      <w:start w:val="1"/>
+      <w:numFmt w:val="lowerRoman"/>
+      <w:lvlText w:val="%9."/>
+      <w:lvlJc w:val="right"/>
+      <w:pPr>
+        <w:ind w:left="6480" w:hanging="180"/>
+      </w:pPr>
+    </w:lvl>
+  </w:abstractNum>
+  <w:abstractNum w:abstractNumId="1" w15:restartNumberingAfterBreak="0">
     <w:nsid w:val="2B58102D"/>
     <w:multiLevelType w:val="multilevel"/>
     <w:tmpl w:val="7CC04CA6"/>
@@ -2102,7 +2502,7 @@
       </w:rPr>
     </w:lvl>
   </w:abstractNum>
-  <w:abstractNum w:abstractNumId="1" w15:restartNumberingAfterBreak="0">
+  <w:abstractNum w:abstractNumId="2" w15:restartNumberingAfterBreak="0">
     <w:nsid w:val="4F3F6DD3"/>
     <w:multiLevelType w:val="multilevel"/>
     <w:tmpl w:val="F1EC8BD6"/>
@@ -2215,7 +2615,96 @@
       </w:rPr>
     </w:lvl>
   </w:abstractNum>
-  <w:abstractNum w:abstractNumId="2" w15:restartNumberingAfterBreak="0">
+  <w:abstractNum w:abstractNumId="3" w15:restartNumberingAfterBreak="0">
+    <w:nsid w:val="54FA48A4"/>
+    <w:multiLevelType w:val="hybridMultilevel"/>
+    <w:tmpl w:val="C908BE5C"/>
+    <w:lvl w:ilvl="0" w:tplc="9D787A56">
+      <w:start w:val="1"/>
+      <w:numFmt w:val="decimal"/>
+      <w:lvlText w:val="%1.)"/>
+      <w:lvlJc w:val="left"/>
+      <w:pPr>
+        <w:ind w:left="720" w:hanging="360"/>
+      </w:pPr>
+      <w:rPr>
+        <w:rFonts w:hint="default"/>
+      </w:rPr>
+    </w:lvl>
+    <w:lvl w:ilvl="1" w:tplc="04090019" w:tentative="1">
+      <w:start w:val="1"/>
+      <w:numFmt w:val="lowerLetter"/>
+      <w:lvlText w:val="%2."/>
+      <w:lvlJc w:val="left"/>
+      <w:pPr>
+        <w:ind w:left="1440" w:hanging="360"/>
+      </w:pPr>
+    </w:lvl>
+    <w:lvl w:ilvl="2" w:tplc="0409001B" w:tentative="1">
+      <w:start w:val="1"/>
+      <w:numFmt w:val="lowerRoman"/>
+      <w:lvlText w:val="%3."/>
+      <w:lvlJc w:val="right"/>
+      <w:pPr>
+        <w:ind w:left="2160" w:hanging="180"/>
+      </w:pPr>
+    </w:lvl>
+    <w:lvl w:ilvl="3" w:tplc="0409000F" w:tentative="1">
+      <w:start w:val="1"/>
+      <w:numFmt w:val="decimal"/>
+      <w:lvlText w:val="%4."/>
+      <w:lvlJc w:val="left"/>
+      <w:pPr>
+        <w:ind w:left="2880" w:hanging="360"/>
+      </w:pPr>
+    </w:lvl>
+    <w:lvl w:ilvl="4" w:tplc="04090019" w:tentative="1">
+      <w:start w:val="1"/>
+      <w:numFmt w:val="lowerLetter"/>
+      <w:lvlText w:val="%5."/>
+      <w:lvlJc w:val="left"/>
+      <w:pPr>
+        <w:ind w:left="3600" w:hanging="360"/>
+      </w:pPr>
+    </w:lvl>
+    <w:lvl w:ilvl="5" w:tplc="0409001B" w:tentative="1">
+      <w:start w:val="1"/>
+      <w:numFmt w:val="lowerRoman"/>
+      <w:lvlText w:val="%6."/>
+      <w:lvlJc w:val="right"/>
+      <w:pPr>
+        <w:ind w:left="4320" w:hanging="180"/>
+      </w:pPr>
+    </w:lvl>
+    <w:lvl w:ilvl="6" w:tplc="0409000F" w:tentative="1">
+      <w:start w:val="1"/>
+      <w:numFmt w:val="decimal"/>
+      <w:lvlText w:val="%7."/>
+      <w:lvlJc w:val="left"/>
+      <w:pPr>
+        <w:ind w:left="5040" w:hanging="360"/>
+      </w:pPr>
+    </w:lvl>
+    <w:lvl w:ilvl="7" w:tplc="04090019" w:tentative="1">
+      <w:start w:val="1"/>
+      <w:numFmt w:val="lowerLetter"/>
+      <w:lvlText w:val="%8."/>
+      <w:lvlJc w:val="left"/>
+      <w:pPr>
+        <w:ind w:left="5760" w:hanging="360"/>
+      </w:pPr>
+    </w:lvl>
+    <w:lvl w:ilvl="8" w:tplc="0409001B" w:tentative="1">
+      <w:start w:val="1"/>
+      <w:numFmt w:val="lowerRoman"/>
+      <w:lvlText w:val="%9."/>
+      <w:lvlJc w:val="right"/>
+      <w:pPr>
+        <w:ind w:left="6480" w:hanging="180"/>
+      </w:pPr>
+    </w:lvl>
+  </w:abstractNum>
+  <w:abstractNum w:abstractNumId="4" w15:restartNumberingAfterBreak="0">
     <w:nsid w:val="78D26B56"/>
     <w:multiLevelType w:val="multilevel"/>
     <w:tmpl w:val="2C38B8FE"/>
@@ -2329,12 +2818,18 @@
     </w:lvl>
   </w:abstractNum>
   <w:num w:numId="1">
+    <w:abstractNumId w:val="2"/>
+  </w:num>
+  <w:num w:numId="2">
+    <w:abstractNumId w:val="4"/>
+  </w:num>
+  <w:num w:numId="3">
     <w:abstractNumId w:val="1"/>
   </w:num>
-  <w:num w:numId="2">
-    <w:abstractNumId w:val="2"/>
+  <w:num w:numId="4">
+    <w:abstractNumId w:val="3"/>
   </w:num>
-  <w:num w:numId="3">
+  <w:num w:numId="5">
     <w:abstractNumId w:val="0"/>
   </w:num>
 </w:numbering>
@@ -2900,6 +3395,17 @@
       <w:shd w:val="clear" w:color="auto" w:fill="FFFFFF"/>
     </w:tcPr>
   </w:style>
+  <w:style w:type="paragraph" w:styleId="ListParagraph">
+    <w:name w:val="List Paragraph"/>
+    <w:basedOn w:val="Normal"/>
+    <w:uiPriority w:val="34"/>
+    <w:qFormat/>
+    <w:rsid w:val="00475752"/>
+    <w:pPr>
+      <w:ind w:left="720"/>
+      <w:contextualSpacing/>
+    </w:pPr>
+  </w:style>
 </w:styles>
 </file>
 

</xml_diff>